<commit_message>
Task & User Management
- Add link between user & task in controller
- Add authorization to edit & delete to User and Task
- Add homepage link to title website
</commit_message>
<xml_diff>
--- a/Documentation Mise en place et correction.docx
+++ b/Documentation Mise en place et correction.docx
@@ -91,7 +91,7 @@
         <w:pStyle w:val="Paragraphedeliste"/>
         <w:numPr>
           <w:ilvl w:val="0"/>
-          <w:numId w:val="2"/>
+          <w:numId w:val="4"/>
         </w:numPr>
       </w:pPr>
       <w:r>
@@ -111,7 +111,7 @@
         <w:pStyle w:val="Paragraphedeliste"/>
         <w:numPr>
           <w:ilvl w:val="1"/>
-          <w:numId w:val="2"/>
+          <w:numId w:val="4"/>
         </w:numPr>
       </w:pPr>
       <w:r>
@@ -136,7 +136,7 @@
         <w:pStyle w:val="Paragraphedeliste"/>
         <w:numPr>
           <w:ilvl w:val="1"/>
-          <w:numId w:val="2"/>
+          <w:numId w:val="4"/>
         </w:numPr>
       </w:pPr>
       <w:r>
@@ -156,7 +156,7 @@
         <w:pStyle w:val="Paragraphedeliste"/>
         <w:numPr>
           <w:ilvl w:val="1"/>
-          <w:numId w:val="2"/>
+          <w:numId w:val="4"/>
         </w:numPr>
       </w:pPr>
       <w:r>
@@ -234,7 +234,7 @@
         <w:pStyle w:val="Paragraphedeliste"/>
         <w:numPr>
           <w:ilvl w:val="1"/>
-          <w:numId w:val="2"/>
+          <w:numId w:val="4"/>
         </w:numPr>
       </w:pPr>
       <w:r>
@@ -285,6 +285,29 @@
       <w:proofErr w:type="spellEnd"/>
       <w:r>
         <w:t>)</w:t>
+      </w:r>
+    </w:p>
+    <w:p>
+      <w:pPr>
+        <w:pStyle w:val="Paragraphedeliste"/>
+        <w:numPr>
+          <w:ilvl w:val="0"/>
+          <w:numId w:val="4"/>
+        </w:numPr>
+      </w:pPr>
+      <w:r>
+        <w:t xml:space="preserve">Ajout </w:t>
+      </w:r>
+      <w:r>
+        <w:t xml:space="preserve">Liaison </w:t>
+      </w:r>
+      <w:proofErr w:type="spellStart"/>
+      <w:r>
+        <w:t>Task</w:t>
+      </w:r>
+      <w:proofErr w:type="spellEnd"/>
+      <w:r>
+        <w:t xml:space="preserve"> avec User</w:t>
       </w:r>
     </w:p>
     <w:p>
@@ -292,97 +315,267 @@
         <w:pStyle w:val="Paragraphedeliste"/>
         <w:numPr>
           <w:ilvl w:val="1"/>
-          <w:numId w:val="2"/>
+          <w:numId w:val="4"/>
         </w:numPr>
       </w:pPr>
+      <w:r>
+        <w:t>Ajout d’une propriété</w:t>
+      </w:r>
+      <w:r>
+        <w:t xml:space="preserve"> « user » dans l’</w:t>
+      </w:r>
+      <w:proofErr w:type="spellStart"/>
+      <w:r>
+        <w:t>Entity</w:t>
+      </w:r>
+      <w:proofErr w:type="spellEnd"/>
+      <w:r>
+        <w:t xml:space="preserve"> </w:t>
+      </w:r>
+      <w:proofErr w:type="spellStart"/>
+      <w:r>
+        <w:t>Task</w:t>
+      </w:r>
+      <w:proofErr w:type="spellEnd"/>
+      <w:r>
+        <w:t xml:space="preserve"> (</w:t>
+      </w:r>
+      <w:proofErr w:type="spellStart"/>
+      <w:r>
+        <w:t>src</w:t>
+      </w:r>
+      <w:proofErr w:type="spellEnd"/>
+      <w:r>
+        <w:t>/</w:t>
+      </w:r>
+      <w:proofErr w:type="spellStart"/>
+      <w:r>
+        <w:t>AppBundle</w:t>
+      </w:r>
+      <w:proofErr w:type="spellEnd"/>
+      <w:r>
+        <w:t>/</w:t>
+      </w:r>
+      <w:proofErr w:type="spellStart"/>
+      <w:r>
+        <w:t>Entity</w:t>
+      </w:r>
+      <w:proofErr w:type="spellEnd"/>
+      <w:r>
+        <w:t xml:space="preserve">/ </w:t>
+      </w:r>
+      <w:proofErr w:type="spellStart"/>
+      <w:r>
+        <w:t>Task</w:t>
+      </w:r>
+      <w:r>
+        <w:t>.php</w:t>
+      </w:r>
+      <w:proofErr w:type="spellEnd"/>
+      <w:r>
+        <w:t>)</w:t>
+      </w:r>
+    </w:p>
+    <w:p>
+      <w:pPr>
+        <w:pStyle w:val="Paragraphedeliste"/>
+        <w:numPr>
+          <w:ilvl w:val="1"/>
+          <w:numId w:val="4"/>
+        </w:numPr>
+      </w:pPr>
+      <w:r>
+        <w:t xml:space="preserve">Ajout d’une </w:t>
+      </w:r>
+      <w:proofErr w:type="spellStart"/>
+      <w:r>
+        <w:t>propirété</w:t>
+      </w:r>
+      <w:proofErr w:type="spellEnd"/>
+      <w:r>
+        <w:t xml:space="preserve"> « </w:t>
+      </w:r>
+      <w:proofErr w:type="spellStart"/>
+      <w:r>
+        <w:t>task</w:t>
+      </w:r>
+      <w:proofErr w:type="spellEnd"/>
+      <w:r>
+        <w:t> » dans l’</w:t>
+      </w:r>
+      <w:proofErr w:type="spellStart"/>
+      <w:r>
+        <w:t>Entity</w:t>
+      </w:r>
+      <w:proofErr w:type="spellEnd"/>
+      <w:r>
+        <w:t xml:space="preserve"> User (</w:t>
+      </w:r>
+      <w:proofErr w:type="spellStart"/>
+      <w:r>
+        <w:t>src</w:t>
+      </w:r>
+      <w:proofErr w:type="spellEnd"/>
+      <w:r>
+        <w:t>/</w:t>
+      </w:r>
+      <w:proofErr w:type="spellStart"/>
+      <w:r>
+        <w:t>AppBundle</w:t>
+      </w:r>
+      <w:proofErr w:type="spellEnd"/>
+      <w:r>
+        <w:t>/</w:t>
+      </w:r>
+      <w:proofErr w:type="spellStart"/>
+      <w:r>
+        <w:t>Entity</w:t>
+      </w:r>
+      <w:proofErr w:type="spellEnd"/>
+      <w:r>
+        <w:t xml:space="preserve">/ </w:t>
+      </w:r>
+      <w:proofErr w:type="spellStart"/>
+      <w:r>
+        <w:t>User.php</w:t>
+      </w:r>
+      <w:proofErr w:type="spellEnd"/>
+      <w:r>
+        <w:t>)</w:t>
+      </w:r>
+    </w:p>
+    <w:p>
+      <w:pPr>
+        <w:pStyle w:val="Paragraphedeliste"/>
+        <w:numPr>
+          <w:ilvl w:val="1"/>
+          <w:numId w:val="4"/>
+        </w:numPr>
+      </w:pPr>
+      <w:r>
+        <w:t xml:space="preserve">Ajout lien dans le </w:t>
+      </w:r>
+      <w:proofErr w:type="spellStart"/>
+      <w:r>
+        <w:t>Task</w:t>
+      </w:r>
+      <w:proofErr w:type="spellEnd"/>
+      <w:r>
+        <w:t xml:space="preserve"> Controller &gt; fonction </w:t>
+      </w:r>
+      <w:proofErr w:type="spellStart"/>
+      <w:r>
+        <w:t>createAction</w:t>
+      </w:r>
+      <w:proofErr w:type="spellEnd"/>
+      <w:r>
+        <w:t xml:space="preserve"> ligne 34.</w:t>
+      </w:r>
+    </w:p>
+    <w:p>
+      <w:pPr>
+        <w:pStyle w:val="Paragraphedeliste"/>
+        <w:numPr>
+          <w:ilvl w:val="1"/>
+          <w:numId w:val="4"/>
+        </w:numPr>
+      </w:pPr>
+      <w:r>
+        <w:t xml:space="preserve">Ajout du créateur de la </w:t>
+      </w:r>
+      <w:proofErr w:type="spellStart"/>
+      <w:r>
+        <w:t>task</w:t>
+      </w:r>
+      <w:proofErr w:type="spellEnd"/>
+      <w:r>
+        <w:t xml:space="preserve"> dans les vues via </w:t>
+      </w:r>
+      <w:proofErr w:type="spellStart"/>
+      <w:r>
+        <w:t>twig</w:t>
+      </w:r>
+      <w:proofErr w:type="spellEnd"/>
+      <w:r>
+        <w:t xml:space="preserve"> (</w:t>
+      </w:r>
+      <w:proofErr w:type="spellStart"/>
+      <w:r>
+        <w:t>task.</w:t>
+      </w:r>
+      <w:proofErr w:type="gramStart"/>
+      <w:r>
+        <w:t>user.username</w:t>
+      </w:r>
+      <w:proofErr w:type="spellEnd"/>
+      <w:proofErr w:type="gramEnd"/>
+      <w:r>
+        <w:t>)</w:t>
+      </w:r>
     </w:p>
     <w:p>
       <w:pPr>
         <w:pStyle w:val="Paragraphedeliste"/>
         <w:numPr>
           <w:ilvl w:val="0"/>
-          <w:numId w:val="2"/>
+          <w:numId w:val="4"/>
         </w:numPr>
       </w:pPr>
       <w:r>
-        <w:t xml:space="preserve">Ajout </w:t>
-      </w:r>
-      <w:r>
-        <w:t xml:space="preserve">Liaison </w:t>
-      </w:r>
-      <w:proofErr w:type="spellStart"/>
-      <w:r>
-        <w:t>Task</w:t>
-      </w:r>
-      <w:proofErr w:type="spellEnd"/>
-      <w:r>
-        <w:t xml:space="preserve"> avec User</w:t>
-      </w:r>
+        <w:t xml:space="preserve">Ajout Check </w:t>
+      </w:r>
+      <w:proofErr w:type="spellStart"/>
+      <w:r>
+        <w:t>Username</w:t>
+      </w:r>
+      <w:proofErr w:type="spellEnd"/>
     </w:p>
     <w:p>
       <w:pPr>
         <w:pStyle w:val="Paragraphedeliste"/>
         <w:numPr>
           <w:ilvl w:val="1"/>
-          <w:numId w:val="2"/>
+          <w:numId w:val="4"/>
         </w:numPr>
       </w:pPr>
       <w:r>
-        <w:t>Ajout d’une propriété</w:t>
-      </w:r>
-      <w:r>
-        <w:t xml:space="preserve"> « user » dans l’</w:t>
-      </w:r>
-      <w:proofErr w:type="spellStart"/>
-      <w:r>
-        <w:t>Entity</w:t>
-      </w:r>
-      <w:proofErr w:type="spellEnd"/>
-      <w:r>
-        <w:t xml:space="preserve"> </w:t>
-      </w:r>
-      <w:proofErr w:type="spellStart"/>
-      <w:r>
-        <w:t>Task</w:t>
-      </w:r>
-      <w:proofErr w:type="spellEnd"/>
-      <w:r>
-        <w:t xml:space="preserve"> (</w:t>
-      </w:r>
-      <w:proofErr w:type="spellStart"/>
-      <w:r>
-        <w:t>src</w:t>
-      </w:r>
-      <w:proofErr w:type="spellEnd"/>
-      <w:r>
-        <w:t>/</w:t>
-      </w:r>
-      <w:proofErr w:type="spellStart"/>
-      <w:r>
-        <w:t>AppBundle</w:t>
-      </w:r>
-      <w:proofErr w:type="spellEnd"/>
-      <w:r>
-        <w:t>/</w:t>
-      </w:r>
-      <w:proofErr w:type="spellStart"/>
-      <w:r>
-        <w:t>Entity</w:t>
-      </w:r>
-      <w:proofErr w:type="spellEnd"/>
-      <w:r>
-        <w:t xml:space="preserve">/ </w:t>
-      </w:r>
-      <w:proofErr w:type="spellStart"/>
-      <w:r>
-        <w:t>Task</w:t>
-      </w:r>
-      <w:r>
-        <w:t>.php</w:t>
-      </w:r>
-      <w:proofErr w:type="spellEnd"/>
-      <w:r>
-        <w:t>)</w:t>
+        <w:t xml:space="preserve">Ajout de la fonction privée </w:t>
+      </w:r>
+      <w:proofErr w:type="spellStart"/>
+      <w:r>
+        <w:t>checkUser</w:t>
+      </w:r>
+      <w:proofErr w:type="spellEnd"/>
+      <w:r>
+        <w:t xml:space="preserve"> dans le </w:t>
+      </w:r>
+      <w:proofErr w:type="spellStart"/>
+      <w:r>
+        <w:t>userController</w:t>
+      </w:r>
+      <w:proofErr w:type="spellEnd"/>
+      <w:r>
+        <w:t xml:space="preserve"> qui contrôle que le nom d’utilisateur n’est pas déjà utilisé en BDD (</w:t>
+      </w:r>
+      <w:proofErr w:type="spellStart"/>
+      <w:r>
+        <w:t>fix</w:t>
+      </w:r>
+      <w:proofErr w:type="spellEnd"/>
+      <w:r>
+        <w:t xml:space="preserve"> bug)</w:t>
+      </w:r>
+    </w:p>
+    <w:p>
+      <w:pPr>
+        <w:pStyle w:val="Paragraphedeliste"/>
+        <w:numPr>
+          <w:ilvl w:val="0"/>
+          <w:numId w:val="4"/>
+        </w:numPr>
+      </w:pPr>
+      <w:r>
+        <w:t>Ajout Autorisation de modification compte utilisateur</w:t>
       </w:r>
     </w:p>
     <w:p>
@@ -390,100 +583,78 @@
         <w:pStyle w:val="Paragraphedeliste"/>
         <w:numPr>
           <w:ilvl w:val="1"/>
-          <w:numId w:val="2"/>
+          <w:numId w:val="4"/>
         </w:numPr>
       </w:pPr>
       <w:r>
-        <w:t xml:space="preserve">Ajout d’une </w:t>
-      </w:r>
-      <w:proofErr w:type="spellStart"/>
-      <w:r>
-        <w:t>propirété</w:t>
-      </w:r>
-      <w:proofErr w:type="spellEnd"/>
-      <w:r>
-        <w:t xml:space="preserve"> « </w:t>
-      </w:r>
-      <w:proofErr w:type="spellStart"/>
-      <w:r>
-        <w:t>task</w:t>
-      </w:r>
-      <w:proofErr w:type="spellEnd"/>
-      <w:r>
-        <w:t> » dans l’</w:t>
-      </w:r>
-      <w:proofErr w:type="spellStart"/>
-      <w:r>
-        <w:t>Entity</w:t>
-      </w:r>
-      <w:proofErr w:type="spellEnd"/>
-      <w:r>
-        <w:t xml:space="preserve"> User (</w:t>
-      </w:r>
-      <w:proofErr w:type="spellStart"/>
-      <w:r>
-        <w:t>src</w:t>
-      </w:r>
-      <w:proofErr w:type="spellEnd"/>
-      <w:r>
-        <w:t>/</w:t>
-      </w:r>
-      <w:proofErr w:type="spellStart"/>
-      <w:r>
-        <w:t>AppBundle</w:t>
-      </w:r>
-      <w:proofErr w:type="spellEnd"/>
-      <w:r>
-        <w:t>/</w:t>
-      </w:r>
-      <w:proofErr w:type="spellStart"/>
-      <w:r>
-        <w:t>Entity</w:t>
-      </w:r>
-      <w:proofErr w:type="spellEnd"/>
-      <w:r>
-        <w:t xml:space="preserve">/ </w:t>
-      </w:r>
-      <w:proofErr w:type="spellStart"/>
-      <w:r>
-        <w:t>User.php</w:t>
-      </w:r>
-      <w:proofErr w:type="spellEnd"/>
-      <w:r>
-        <w:t>)</w:t>
-      </w:r>
-    </w:p>
+        <w:t>Seulement si admin ou son propre user</w:t>
+      </w:r>
+    </w:p>
+    <w:p/>
+    <w:p>
+      <w:pPr>
+        <w:pStyle w:val="Titre1"/>
+      </w:pPr>
+      <w:proofErr w:type="spellStart"/>
+      <w:r>
+        <w:t>Task</w:t>
+      </w:r>
+      <w:proofErr w:type="spellEnd"/>
+      <w:r>
+        <w:t xml:space="preserve"> Management</w:t>
+      </w:r>
+    </w:p>
+    <w:p/>
     <w:p>
       <w:pPr>
         <w:pStyle w:val="Paragraphedeliste"/>
         <w:numPr>
           <w:ilvl w:val="0"/>
-          <w:numId w:val="2"/>
+          <w:numId w:val="5"/>
         </w:numPr>
       </w:pPr>
       <w:r>
-        <w:t xml:space="preserve">Ajout Check </w:t>
-      </w:r>
-      <w:proofErr w:type="spellStart"/>
-      <w:r>
-        <w:t>Username</w:t>
-      </w:r>
-      <w:proofErr w:type="spellEnd"/>
+        <w:t>Ajout Authentification obligatoire pour ajouter une tâche</w:t>
+      </w:r>
     </w:p>
     <w:p>
       <w:pPr>
         <w:pStyle w:val="Paragraphedeliste"/>
         <w:numPr>
           <w:ilvl w:val="1"/>
-          <w:numId w:val="2"/>
+          <w:numId w:val="5"/>
         </w:numPr>
-      </w:pPr>
-      <w:r>
-        <w:t xml:space="preserve">Ajout de la fonction privée </w:t>
-      </w:r>
-      <w:proofErr w:type="spellStart"/>
-      <w:r>
-        <w:t>checkUser</w:t>
+        <w:rPr>
+          <w:lang w:val="en-US"/>
+        </w:rPr>
+      </w:pPr>
+      <w:r>
+        <w:rPr>
+          <w:lang w:val="en-US"/>
+        </w:rPr>
+        <w:t>Dans Task Controller function create Actio</w:t>
+      </w:r>
+      <w:r>
+        <w:rPr>
+          <w:lang w:val="en-US"/>
+        </w:rPr>
+        <w:t>n</w:t>
+      </w:r>
+    </w:p>
+    <w:p>
+      <w:pPr>
+        <w:pStyle w:val="Paragraphedeliste"/>
+        <w:numPr>
+          <w:ilvl w:val="0"/>
+          <w:numId w:val="5"/>
+        </w:numPr>
+      </w:pPr>
+      <w:r>
+        <w:t xml:space="preserve">Ajout des autorisations d’édit de </w:t>
+      </w:r>
+      <w:proofErr w:type="spellStart"/>
+      <w:r>
+        <w:t>task</w:t>
       </w:r>
       <w:proofErr w:type="spellEnd"/>
       <w:r>
@@ -491,19 +662,54 @@
       </w:r>
       <w:proofErr w:type="spellStart"/>
       <w:r>
-        <w:t>userController</w:t>
-      </w:r>
-      <w:proofErr w:type="spellEnd"/>
-      <w:r>
-        <w:t xml:space="preserve"> qui contrôle que le nom d’utilisateur n’est pas déjà utilisé en BDD (</w:t>
-      </w:r>
-      <w:proofErr w:type="spellStart"/>
-      <w:r>
-        <w:t>fix</w:t>
-      </w:r>
-      <w:proofErr w:type="spellEnd"/>
-      <w:r>
-        <w:t xml:space="preserve"> bug)</w:t>
+        <w:t>Task</w:t>
+      </w:r>
+      <w:proofErr w:type="spellEnd"/>
+      <w:r>
+        <w:t xml:space="preserve"> Manager</w:t>
+      </w:r>
+    </w:p>
+    <w:p>
+      <w:pPr>
+        <w:pStyle w:val="Paragraphedeliste"/>
+        <w:numPr>
+          <w:ilvl w:val="0"/>
+          <w:numId w:val="5"/>
+        </w:numPr>
+      </w:pPr>
+      <w:r>
+        <w:t xml:space="preserve">Ajout des autorisations de suppression de </w:t>
+      </w:r>
+      <w:proofErr w:type="spellStart"/>
+      <w:r>
+        <w:t>T</w:t>
+      </w:r>
+      <w:r>
+        <w:t>ask</w:t>
+      </w:r>
+      <w:proofErr w:type="spellEnd"/>
+      <w:r>
+        <w:t xml:space="preserve"> dans le </w:t>
+      </w:r>
+      <w:proofErr w:type="spellStart"/>
+      <w:r>
+        <w:t>Task</w:t>
+      </w:r>
+      <w:proofErr w:type="spellEnd"/>
+      <w:r>
+        <w:t xml:space="preserve"> Manager</w:t>
+      </w:r>
+    </w:p>
+    <w:p>
+      <w:pPr>
+        <w:pStyle w:val="Paragraphedeliste"/>
+        <w:numPr>
+          <w:ilvl w:val="1"/>
+          <w:numId w:val="5"/>
+        </w:numPr>
+      </w:pPr>
+      <w:r>
+        <w:t>Seulement si admin ou son propre user</w:t>
       </w:r>
       <w:bookmarkStart w:id="0" w:name="_GoBack"/>
       <w:bookmarkEnd w:id="0"/>
@@ -607,6 +813,318 @@
     </w:lvl>
   </w:abstractNum>
   <w:abstractNum w:abstractNumId="1" w15:restartNumberingAfterBreak="0">
+    <w:nsid w:val="18620A48"/>
+    <w:multiLevelType w:val="hybridMultilevel"/>
+    <w:tmpl w:val="24C28BDC"/>
+    <w:lvl w:ilvl="0" w:tplc="040C000F">
+      <w:start w:val="1"/>
+      <w:numFmt w:val="decimal"/>
+      <w:lvlText w:val="%1."/>
+      <w:lvlJc w:val="left"/>
+      <w:pPr>
+        <w:ind w:left="720" w:hanging="360"/>
+      </w:pPr>
+    </w:lvl>
+    <w:lvl w:ilvl="1" w:tplc="040C0019">
+      <w:start w:val="1"/>
+      <w:numFmt w:val="lowerLetter"/>
+      <w:lvlText w:val="%2."/>
+      <w:lvlJc w:val="left"/>
+      <w:pPr>
+        <w:ind w:left="1440" w:hanging="360"/>
+      </w:pPr>
+    </w:lvl>
+    <w:lvl w:ilvl="2" w:tplc="040C001B" w:tentative="1">
+      <w:start w:val="1"/>
+      <w:numFmt w:val="lowerRoman"/>
+      <w:lvlText w:val="%3."/>
+      <w:lvlJc w:val="right"/>
+      <w:pPr>
+        <w:ind w:left="2160" w:hanging="180"/>
+      </w:pPr>
+    </w:lvl>
+    <w:lvl w:ilvl="3" w:tplc="040C000F" w:tentative="1">
+      <w:start w:val="1"/>
+      <w:numFmt w:val="decimal"/>
+      <w:lvlText w:val="%4."/>
+      <w:lvlJc w:val="left"/>
+      <w:pPr>
+        <w:ind w:left="2880" w:hanging="360"/>
+      </w:pPr>
+    </w:lvl>
+    <w:lvl w:ilvl="4" w:tplc="040C0019" w:tentative="1">
+      <w:start w:val="1"/>
+      <w:numFmt w:val="lowerLetter"/>
+      <w:lvlText w:val="%5."/>
+      <w:lvlJc w:val="left"/>
+      <w:pPr>
+        <w:ind w:left="3600" w:hanging="360"/>
+      </w:pPr>
+    </w:lvl>
+    <w:lvl w:ilvl="5" w:tplc="040C001B" w:tentative="1">
+      <w:start w:val="1"/>
+      <w:numFmt w:val="lowerRoman"/>
+      <w:lvlText w:val="%6."/>
+      <w:lvlJc w:val="right"/>
+      <w:pPr>
+        <w:ind w:left="4320" w:hanging="180"/>
+      </w:pPr>
+    </w:lvl>
+    <w:lvl w:ilvl="6" w:tplc="040C000F" w:tentative="1">
+      <w:start w:val="1"/>
+      <w:numFmt w:val="decimal"/>
+      <w:lvlText w:val="%7."/>
+      <w:lvlJc w:val="left"/>
+      <w:pPr>
+        <w:ind w:left="5040" w:hanging="360"/>
+      </w:pPr>
+    </w:lvl>
+    <w:lvl w:ilvl="7" w:tplc="040C0019" w:tentative="1">
+      <w:start w:val="1"/>
+      <w:numFmt w:val="lowerLetter"/>
+      <w:lvlText w:val="%8."/>
+      <w:lvlJc w:val="left"/>
+      <w:pPr>
+        <w:ind w:left="5760" w:hanging="360"/>
+      </w:pPr>
+    </w:lvl>
+    <w:lvl w:ilvl="8" w:tplc="040C001B" w:tentative="1">
+      <w:start w:val="1"/>
+      <w:numFmt w:val="lowerRoman"/>
+      <w:lvlText w:val="%9."/>
+      <w:lvlJc w:val="right"/>
+      <w:pPr>
+        <w:ind w:left="6480" w:hanging="180"/>
+      </w:pPr>
+    </w:lvl>
+  </w:abstractNum>
+  <w:abstractNum w:abstractNumId="2" w15:restartNumberingAfterBreak="0">
+    <w:nsid w:val="514629FC"/>
+    <w:multiLevelType w:val="hybridMultilevel"/>
+    <w:tmpl w:val="B8AA0A2E"/>
+    <w:lvl w:ilvl="0" w:tplc="040C0001">
+      <w:start w:val="1"/>
+      <w:numFmt w:val="bullet"/>
+      <w:lvlText w:val=""/>
+      <w:lvlJc w:val="left"/>
+      <w:pPr>
+        <w:ind w:left="720" w:hanging="360"/>
+      </w:pPr>
+      <w:rPr>
+        <w:rFonts w:ascii="Symbol" w:hAnsi="Symbol" w:hint="default"/>
+      </w:rPr>
+    </w:lvl>
+    <w:lvl w:ilvl="1" w:tplc="040C0003">
+      <w:start w:val="1"/>
+      <w:numFmt w:val="bullet"/>
+      <w:lvlText w:val="o"/>
+      <w:lvlJc w:val="left"/>
+      <w:pPr>
+        <w:ind w:left="1440" w:hanging="360"/>
+      </w:pPr>
+      <w:rPr>
+        <w:rFonts w:ascii="Courier New" w:hAnsi="Courier New" w:cs="Courier New" w:hint="default"/>
+      </w:rPr>
+    </w:lvl>
+    <w:lvl w:ilvl="2" w:tplc="040C0005" w:tentative="1">
+      <w:start w:val="1"/>
+      <w:numFmt w:val="bullet"/>
+      <w:lvlText w:val=""/>
+      <w:lvlJc w:val="left"/>
+      <w:pPr>
+        <w:ind w:left="2160" w:hanging="360"/>
+      </w:pPr>
+      <w:rPr>
+        <w:rFonts w:ascii="Wingdings" w:hAnsi="Wingdings" w:hint="default"/>
+      </w:rPr>
+    </w:lvl>
+    <w:lvl w:ilvl="3" w:tplc="040C0001" w:tentative="1">
+      <w:start w:val="1"/>
+      <w:numFmt w:val="bullet"/>
+      <w:lvlText w:val=""/>
+      <w:lvlJc w:val="left"/>
+      <w:pPr>
+        <w:ind w:left="2880" w:hanging="360"/>
+      </w:pPr>
+      <w:rPr>
+        <w:rFonts w:ascii="Symbol" w:hAnsi="Symbol" w:hint="default"/>
+      </w:rPr>
+    </w:lvl>
+    <w:lvl w:ilvl="4" w:tplc="040C0003" w:tentative="1">
+      <w:start w:val="1"/>
+      <w:numFmt w:val="bullet"/>
+      <w:lvlText w:val="o"/>
+      <w:lvlJc w:val="left"/>
+      <w:pPr>
+        <w:ind w:left="3600" w:hanging="360"/>
+      </w:pPr>
+      <w:rPr>
+        <w:rFonts w:ascii="Courier New" w:hAnsi="Courier New" w:cs="Courier New" w:hint="default"/>
+      </w:rPr>
+    </w:lvl>
+    <w:lvl w:ilvl="5" w:tplc="040C0005" w:tentative="1">
+      <w:start w:val="1"/>
+      <w:numFmt w:val="bullet"/>
+      <w:lvlText w:val=""/>
+      <w:lvlJc w:val="left"/>
+      <w:pPr>
+        <w:ind w:left="4320" w:hanging="360"/>
+      </w:pPr>
+      <w:rPr>
+        <w:rFonts w:ascii="Wingdings" w:hAnsi="Wingdings" w:hint="default"/>
+      </w:rPr>
+    </w:lvl>
+    <w:lvl w:ilvl="6" w:tplc="040C0001" w:tentative="1">
+      <w:start w:val="1"/>
+      <w:numFmt w:val="bullet"/>
+      <w:lvlText w:val=""/>
+      <w:lvlJc w:val="left"/>
+      <w:pPr>
+        <w:ind w:left="5040" w:hanging="360"/>
+      </w:pPr>
+      <w:rPr>
+        <w:rFonts w:ascii="Symbol" w:hAnsi="Symbol" w:hint="default"/>
+      </w:rPr>
+    </w:lvl>
+    <w:lvl w:ilvl="7" w:tplc="040C0003" w:tentative="1">
+      <w:start w:val="1"/>
+      <w:numFmt w:val="bullet"/>
+      <w:lvlText w:val="o"/>
+      <w:lvlJc w:val="left"/>
+      <w:pPr>
+        <w:ind w:left="5760" w:hanging="360"/>
+      </w:pPr>
+      <w:rPr>
+        <w:rFonts w:ascii="Courier New" w:hAnsi="Courier New" w:cs="Courier New" w:hint="default"/>
+      </w:rPr>
+    </w:lvl>
+    <w:lvl w:ilvl="8" w:tplc="040C0005" w:tentative="1">
+      <w:start w:val="1"/>
+      <w:numFmt w:val="bullet"/>
+      <w:lvlText w:val=""/>
+      <w:lvlJc w:val="left"/>
+      <w:pPr>
+        <w:ind w:left="6480" w:hanging="360"/>
+      </w:pPr>
+      <w:rPr>
+        <w:rFonts w:ascii="Wingdings" w:hAnsi="Wingdings" w:hint="default"/>
+      </w:rPr>
+    </w:lvl>
+  </w:abstractNum>
+  <w:abstractNum w:abstractNumId="3" w15:restartNumberingAfterBreak="0">
+    <w:nsid w:val="6EDB05E5"/>
+    <w:multiLevelType w:val="hybridMultilevel"/>
+    <w:tmpl w:val="9606F694"/>
+    <w:lvl w:ilvl="0" w:tplc="040C0001">
+      <w:start w:val="1"/>
+      <w:numFmt w:val="bullet"/>
+      <w:lvlText w:val=""/>
+      <w:lvlJc w:val="left"/>
+      <w:pPr>
+        <w:ind w:left="720" w:hanging="360"/>
+      </w:pPr>
+      <w:rPr>
+        <w:rFonts w:ascii="Symbol" w:hAnsi="Symbol" w:hint="default"/>
+      </w:rPr>
+    </w:lvl>
+    <w:lvl w:ilvl="1" w:tplc="040C0003">
+      <w:start w:val="1"/>
+      <w:numFmt w:val="bullet"/>
+      <w:lvlText w:val="o"/>
+      <w:lvlJc w:val="left"/>
+      <w:pPr>
+        <w:ind w:left="1440" w:hanging="360"/>
+      </w:pPr>
+      <w:rPr>
+        <w:rFonts w:ascii="Courier New" w:hAnsi="Courier New" w:cs="Courier New" w:hint="default"/>
+      </w:rPr>
+    </w:lvl>
+    <w:lvl w:ilvl="2" w:tplc="040C0005" w:tentative="1">
+      <w:start w:val="1"/>
+      <w:numFmt w:val="bullet"/>
+      <w:lvlText w:val=""/>
+      <w:lvlJc w:val="left"/>
+      <w:pPr>
+        <w:ind w:left="2160" w:hanging="360"/>
+      </w:pPr>
+      <w:rPr>
+        <w:rFonts w:ascii="Wingdings" w:hAnsi="Wingdings" w:hint="default"/>
+      </w:rPr>
+    </w:lvl>
+    <w:lvl w:ilvl="3" w:tplc="040C0001" w:tentative="1">
+      <w:start w:val="1"/>
+      <w:numFmt w:val="bullet"/>
+      <w:lvlText w:val=""/>
+      <w:lvlJc w:val="left"/>
+      <w:pPr>
+        <w:ind w:left="2880" w:hanging="360"/>
+      </w:pPr>
+      <w:rPr>
+        <w:rFonts w:ascii="Symbol" w:hAnsi="Symbol" w:hint="default"/>
+      </w:rPr>
+    </w:lvl>
+    <w:lvl w:ilvl="4" w:tplc="040C0003" w:tentative="1">
+      <w:start w:val="1"/>
+      <w:numFmt w:val="bullet"/>
+      <w:lvlText w:val="o"/>
+      <w:lvlJc w:val="left"/>
+      <w:pPr>
+        <w:ind w:left="3600" w:hanging="360"/>
+      </w:pPr>
+      <w:rPr>
+        <w:rFonts w:ascii="Courier New" w:hAnsi="Courier New" w:cs="Courier New" w:hint="default"/>
+      </w:rPr>
+    </w:lvl>
+    <w:lvl w:ilvl="5" w:tplc="040C0005" w:tentative="1">
+      <w:start w:val="1"/>
+      <w:numFmt w:val="bullet"/>
+      <w:lvlText w:val=""/>
+      <w:lvlJc w:val="left"/>
+      <w:pPr>
+        <w:ind w:left="4320" w:hanging="360"/>
+      </w:pPr>
+      <w:rPr>
+        <w:rFonts w:ascii="Wingdings" w:hAnsi="Wingdings" w:hint="default"/>
+      </w:rPr>
+    </w:lvl>
+    <w:lvl w:ilvl="6" w:tplc="040C0001" w:tentative="1">
+      <w:start w:val="1"/>
+      <w:numFmt w:val="bullet"/>
+      <w:lvlText w:val=""/>
+      <w:lvlJc w:val="left"/>
+      <w:pPr>
+        <w:ind w:left="5040" w:hanging="360"/>
+      </w:pPr>
+      <w:rPr>
+        <w:rFonts w:ascii="Symbol" w:hAnsi="Symbol" w:hint="default"/>
+      </w:rPr>
+    </w:lvl>
+    <w:lvl w:ilvl="7" w:tplc="040C0003" w:tentative="1">
+      <w:start w:val="1"/>
+      <w:numFmt w:val="bullet"/>
+      <w:lvlText w:val="o"/>
+      <w:lvlJc w:val="left"/>
+      <w:pPr>
+        <w:ind w:left="5760" w:hanging="360"/>
+      </w:pPr>
+      <w:rPr>
+        <w:rFonts w:ascii="Courier New" w:hAnsi="Courier New" w:cs="Courier New" w:hint="default"/>
+      </w:rPr>
+    </w:lvl>
+    <w:lvl w:ilvl="8" w:tplc="040C0005" w:tentative="1">
+      <w:start w:val="1"/>
+      <w:numFmt w:val="bullet"/>
+      <w:lvlText w:val=""/>
+      <w:lvlJc w:val="left"/>
+      <w:pPr>
+        <w:ind w:left="6480" w:hanging="360"/>
+      </w:pPr>
+      <w:rPr>
+        <w:rFonts w:ascii="Wingdings" w:hAnsi="Wingdings" w:hint="default"/>
+      </w:rPr>
+    </w:lvl>
+  </w:abstractNum>
+  <w:abstractNum w:abstractNumId="4" w15:restartNumberingAfterBreak="0">
     <w:nsid w:val="71FE7573"/>
     <w:multiLevelType w:val="hybridMultilevel"/>
     <w:tmpl w:val="429E2508"/>
@@ -693,10 +1211,19 @@
     </w:lvl>
   </w:abstractNum>
   <w:num w:numId="1">
-    <w:abstractNumId w:val="1"/>
+    <w:abstractNumId w:val="4"/>
   </w:num>
   <w:num w:numId="2">
     <w:abstractNumId w:val="0"/>
+  </w:num>
+  <w:num w:numId="3">
+    <w:abstractNumId w:val="1"/>
+  </w:num>
+  <w:num w:numId="4">
+    <w:abstractNumId w:val="2"/>
+  </w:num>
+  <w:num w:numId="5">
+    <w:abstractNumId w:val="3"/>
   </w:num>
 </w:numbering>
 </file>

</xml_diff>